<commit_message>
2.9.5 Modal de folio agregado
</commit_message>
<xml_diff>
--- a/app/static/pdf/psicologia.docx
+++ b/app/static/pdf/psicologia.docx
@@ -3,24 +3,25 @@
 <w:document xmlns:wpc="http://schemas.microsoft.com/office/word/2010/wordprocessingCanvas" xmlns:cx="http://schemas.microsoft.com/office/drawing/2014/chartex" xmlns:mc="http://schemas.openxmlformats.org/markup-compatibility/2006" xmlns:o="urn:schemas-microsoft-com:office:office" xmlns:r="http://schemas.openxmlformats.org/officeDocument/2006/relationships" xmlns:m="http://schemas.openxmlformats.org/officeDocument/2006/math" xmlns:v="urn:schemas-microsoft-com:vml" xmlns:wp14="http://schemas.microsoft.com/office/word/2010/wordprocessingDrawing" xmlns:wp="http://schemas.openxmlformats.org/drawingml/2006/wordprocessingDrawing" xmlns:w10="urn:schemas-microsoft-com:office:word" xmlns:w="http://schemas.openxmlformats.org/wordprocessingml/2006/main" xmlns:w14="http://schemas.microsoft.com/office/word/2010/wordml" xmlns:w15="http://schemas.microsoft.com/office/word/2012/wordml" xmlns:w16se="http://schemas.microsoft.com/office/word/2015/wordml/symex" xmlns:wpg="http://schemas.microsoft.com/office/word/2010/wordprocessingGroup" xmlns:wpi="http://schemas.microsoft.com/office/word/2010/wordprocessingInk" xmlns:wne="http://schemas.microsoft.com/office/word/2006/wordml" xmlns:wps="http://schemas.microsoft.com/office/word/2010/wordprocessingShape" mc:Ignorable="w14 w15 w16se wp14">
   <w:body>
     <w:p>
+      <w:bookmarkStart w:id="0" w:name="_GoBack"/>
+      <w:bookmarkEnd w:id="0"/>
       <w:r>
         <w:rPr>
           <w:noProof/>
-          <w:lang w:val="en-US"/>
         </w:rPr>
         <w:drawing>
-          <wp:anchor distT="0" distB="0" distL="114300" distR="114300" simplePos="0" relativeHeight="251658240" behindDoc="0" locked="0" layoutInCell="1" allowOverlap="1" wp14:anchorId="2A234B0F" wp14:editId="6C31B64D">
+          <wp:anchor distT="0" distB="0" distL="114300" distR="114300" simplePos="0" relativeHeight="251658240" behindDoc="0" locked="0" layoutInCell="1" allowOverlap="1">
             <wp:simplePos x="0" y="0"/>
-            <wp:positionH relativeFrom="margin">
-              <wp:posOffset>-899795</wp:posOffset>
+            <wp:positionH relativeFrom="page">
+              <wp:align>right</wp:align>
             </wp:positionH>
-            <wp:positionV relativeFrom="margin">
-              <wp:posOffset>-1067778</wp:posOffset>
+            <wp:positionV relativeFrom="paragraph">
+              <wp:posOffset>-914400</wp:posOffset>
             </wp:positionV>
-            <wp:extent cx="10063043" cy="7775988"/>
+            <wp:extent cx="10058400" cy="7779543"/>
             <wp:effectExtent l="0" t="0" r="0" b="0"/>
             <wp:wrapNone/>
-            <wp:docPr id="1" name="Imagen 1"/>
+            <wp:docPr id="1" name="Imagen 1" descr="C:\Users\Admin\AppData\Local\Packages\5319275A.WhatsAppDesktop_cv1g1gvanyjgm\TempState\184260348236F9554FE9375772FF966E\Imagen de WhatsApp 2025-05-30 a las 15.35.14_4d64d998.jpg"/>
             <wp:cNvGraphicFramePr>
               <a:graphicFrameLocks xmlns:a="http://schemas.openxmlformats.org/drawingml/2006/main" noChangeAspect="1"/>
             </wp:cNvGraphicFramePr>
@@ -28,19 +29,20 @@
               <a:graphicData uri="http://schemas.openxmlformats.org/drawingml/2006/picture">
                 <pic:pic xmlns:pic="http://schemas.openxmlformats.org/drawingml/2006/picture">
                   <pic:nvPicPr>
-                    <pic:cNvPr id="1" name="Imagen 1"/>
+                    <pic:cNvPr id="0" name="Picture 1" descr="C:\Users\Admin\AppData\Local\Packages\5319275A.WhatsAppDesktop_cv1g1gvanyjgm\TempState\184260348236F9554FE9375772FF966E\Imagen de WhatsApp 2025-05-30 a las 15.35.14_4d64d998.jpg"/>
                     <pic:cNvPicPr>
                       <a:picLocks noChangeAspect="1" noChangeArrowheads="1"/>
                     </pic:cNvPicPr>
                   </pic:nvPicPr>
                   <pic:blipFill>
-                    <a:blip r:embed="rId4" cstate="print">
+                    <a:blip r:embed="rId4">
                       <a:extLst>
                         <a:ext uri="{28A0092B-C50C-407E-A947-70E740481C1C}">
                           <a14:useLocalDpi xmlns:a14="http://schemas.microsoft.com/office/drawing/2010/main" val="0"/>
                         </a:ext>
                       </a:extLst>
                     </a:blip>
+                    <a:srcRect/>
                     <a:stretch>
                       <a:fillRect/>
                     </a:stretch>
@@ -48,7 +50,7 @@
                   <pic:spPr bwMode="auto">
                     <a:xfrm>
                       <a:off x="0" y="0"/>
-                      <a:ext cx="10063043" cy="7775988"/>
+                      <a:ext cx="10058400" cy="7779543"/>
                     </a:xfrm>
                     <a:prstGeom prst="rect">
                       <a:avLst/>
@@ -70,305 +72,10 @@
           </wp:anchor>
         </w:drawing>
       </w:r>
-      <w:r>
-        <w:softHyphen/>
-      </w:r>
-    </w:p>
-    <w:p>
-      <w:bookmarkStart w:id="0" w:name="_GoBack"/>
-      <w:bookmarkEnd w:id="0"/>
-      <w:r>
-        <w:rPr>
-          <w:noProof/>
-          <w:lang w:val="en-US"/>
-        </w:rPr>
-        <mc:AlternateContent>
-          <mc:Choice Requires="wps">
-            <w:drawing>
-              <wp:anchor distT="0" distB="0" distL="114300" distR="114300" simplePos="0" relativeHeight="251667456" behindDoc="0" locked="0" layoutInCell="1" allowOverlap="1" wp14:anchorId="7374ADAA" wp14:editId="6433CE17">
-                <wp:simplePos x="0" y="0"/>
-                <wp:positionH relativeFrom="column">
-                  <wp:posOffset>8472805</wp:posOffset>
-                </wp:positionH>
-                <wp:positionV relativeFrom="paragraph">
-                  <wp:posOffset>1263015</wp:posOffset>
-                </wp:positionV>
-                <wp:extent cx="476250" cy="2362200"/>
-                <wp:effectExtent l="0" t="0" r="19050" b="19050"/>
-                <wp:wrapNone/>
-                <wp:docPr id="4" name="Rectángulo 4"/>
-                <wp:cNvGraphicFramePr/>
-                <a:graphic xmlns:a="http://schemas.openxmlformats.org/drawingml/2006/main">
-                  <a:graphicData uri="http://schemas.microsoft.com/office/word/2010/wordprocessingShape">
-                    <wps:wsp>
-                      <wps:cNvSpPr/>
-                      <wps:spPr>
-                        <a:xfrm>
-                          <a:off x="0" y="0"/>
-                          <a:ext cx="476250" cy="2362200"/>
-                        </a:xfrm>
-                        <a:prstGeom prst="rect">
-                          <a:avLst/>
-                        </a:prstGeom>
-                        <a:ln>
-                          <a:solidFill>
-                            <a:schemeClr val="bg1"/>
-                          </a:solidFill>
-                        </a:ln>
-                      </wps:spPr>
-                      <wps:style>
-                        <a:lnRef idx="2">
-                          <a:schemeClr val="accent6"/>
-                        </a:lnRef>
-                        <a:fillRef idx="1">
-                          <a:schemeClr val="lt1"/>
-                        </a:fillRef>
-                        <a:effectRef idx="0">
-                          <a:schemeClr val="accent6"/>
-                        </a:effectRef>
-                        <a:fontRef idx="minor">
-                          <a:schemeClr val="dk1"/>
-                        </a:fontRef>
-                      </wps:style>
-                      <wps:bodyPr rot="0" spcFirstLastPara="0" vertOverflow="overflow" horzOverflow="overflow" vert="horz" wrap="square" lIns="91440" tIns="45720" rIns="91440" bIns="45720" numCol="1" spcCol="0" rtlCol="0" fromWordArt="0" anchor="ctr" anchorCtr="0" forceAA="0" compatLnSpc="1">
-                        <a:prstTxWarp prst="textNoShape">
-                          <a:avLst/>
-                        </a:prstTxWarp>
-                        <a:noAutofit/>
-                      </wps:bodyPr>
-                    </wps:wsp>
-                  </a:graphicData>
-                </a:graphic>
-              </wp:anchor>
-            </w:drawing>
-          </mc:Choice>
-          <mc:Fallback>
-            <w:pict>
-              <v:rect w14:anchorId="1F412CD0" id="Rectángulo 4" o:spid="_x0000_s1026" style="position:absolute;margin-left:667.15pt;margin-top:99.45pt;width:37.5pt;height:186pt;z-index:251667456;visibility:visible;mso-wrap-style:square;mso-wrap-distance-left:9pt;mso-wrap-distance-top:0;mso-wrap-distance-right:9pt;mso-wrap-distance-bottom:0;mso-position-horizontal:absolute;mso-position-horizontal-relative:text;mso-position-vertical:absolute;mso-position-vertical-relative:text;v-text-anchor:middle" o:gfxdata="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" fillcolor="white [3201]" strokecolor="white [3212]" strokeweight="1pt"/>
-            </w:pict>
-          </mc:Fallback>
-        </mc:AlternateContent>
-      </w:r>
-      <w:r>
-        <w:rPr>
-          <w:noProof/>
-          <w:lang w:val="en-US"/>
-        </w:rPr>
-        <mc:AlternateContent>
-          <mc:Choice Requires="wps">
-            <w:drawing>
-              <wp:anchor distT="0" distB="0" distL="114300" distR="114300" simplePos="0" relativeHeight="251666432" behindDoc="0" locked="0" layoutInCell="1" allowOverlap="1" wp14:anchorId="4CBCDA9D" wp14:editId="3BAC10AD">
-                <wp:simplePos x="0" y="0"/>
-                <wp:positionH relativeFrom="column">
-                  <wp:posOffset>-709295</wp:posOffset>
-                </wp:positionH>
-                <wp:positionV relativeFrom="paragraph">
-                  <wp:posOffset>2044065</wp:posOffset>
-                </wp:positionV>
-                <wp:extent cx="285750" cy="914400"/>
-                <wp:effectExtent l="0" t="0" r="19050" b="19050"/>
-                <wp:wrapNone/>
-                <wp:docPr id="3" name="Rectángulo 3"/>
-                <wp:cNvGraphicFramePr/>
-                <a:graphic xmlns:a="http://schemas.openxmlformats.org/drawingml/2006/main">
-                  <a:graphicData uri="http://schemas.microsoft.com/office/word/2010/wordprocessingShape">
-                    <wps:wsp>
-                      <wps:cNvSpPr/>
-                      <wps:spPr>
-                        <a:xfrm>
-                          <a:off x="0" y="0"/>
-                          <a:ext cx="285750" cy="914400"/>
-                        </a:xfrm>
-                        <a:prstGeom prst="rect">
-                          <a:avLst/>
-                        </a:prstGeom>
-                        <a:ln>
-                          <a:solidFill>
-                            <a:schemeClr val="bg1"/>
-                          </a:solidFill>
-                        </a:ln>
-                      </wps:spPr>
-                      <wps:style>
-                        <a:lnRef idx="2">
-                          <a:schemeClr val="accent6"/>
-                        </a:lnRef>
-                        <a:fillRef idx="1">
-                          <a:schemeClr val="lt1"/>
-                        </a:fillRef>
-                        <a:effectRef idx="0">
-                          <a:schemeClr val="accent6"/>
-                        </a:effectRef>
-                        <a:fontRef idx="minor">
-                          <a:schemeClr val="dk1"/>
-                        </a:fontRef>
-                      </wps:style>
-                      <wps:bodyPr rot="0" spcFirstLastPara="0" vertOverflow="overflow" horzOverflow="overflow" vert="horz" wrap="square" lIns="91440" tIns="45720" rIns="91440" bIns="45720" numCol="1" spcCol="0" rtlCol="0" fromWordArt="0" anchor="ctr" anchorCtr="0" forceAA="0" compatLnSpc="1">
-                        <a:prstTxWarp prst="textNoShape">
-                          <a:avLst/>
-                        </a:prstTxWarp>
-                        <a:noAutofit/>
-                      </wps:bodyPr>
-                    </wps:wsp>
-                  </a:graphicData>
-                </a:graphic>
-              </wp:anchor>
-            </w:drawing>
-          </mc:Choice>
-          <mc:Fallback>
-            <w:pict>
-              <v:rect w14:anchorId="3023A0ED" id="Rectángulo 3" o:spid="_x0000_s1026" style="position:absolute;margin-left:-55.85pt;margin-top:160.95pt;width:22.5pt;height:1in;z-index:251666432;visibility:visible;mso-wrap-style:square;mso-wrap-distance-left:9pt;mso-wrap-distance-top:0;mso-wrap-distance-right:9pt;mso-wrap-distance-bottom:0;mso-position-horizontal:absolute;mso-position-horizontal-relative:text;mso-position-vertical:absolute;mso-position-vertical-relative:text;v-text-anchor:middle" o:gfxdata="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" fillcolor="white [3201]" strokecolor="white [3212]" strokeweight="1pt"/>
-            </w:pict>
-          </mc:Fallback>
-        </mc:AlternateContent>
-      </w:r>
-      <w:r>
-        <w:rPr>
-          <w:noProof/>
-          <w:lang w:val="en-US"/>
-        </w:rPr>
-        <mc:AlternateContent>
-          <mc:Choice Requires="wps">
-            <w:drawing>
-              <wp:anchor distT="0" distB="0" distL="114300" distR="114300" simplePos="0" relativeHeight="251665408" behindDoc="0" locked="0" layoutInCell="1" allowOverlap="1" wp14:anchorId="4CF25738" wp14:editId="79555311">
-                <wp:simplePos x="0" y="0"/>
-                <wp:positionH relativeFrom="column">
-                  <wp:posOffset>1329055</wp:posOffset>
-                </wp:positionH>
-                <wp:positionV relativeFrom="paragraph">
-                  <wp:posOffset>2996565</wp:posOffset>
-                </wp:positionV>
-                <wp:extent cx="5638800" cy="514350"/>
-                <wp:effectExtent l="0" t="0" r="19050" b="19050"/>
-                <wp:wrapNone/>
-                <wp:docPr id="2" name="Rectángulo 2"/>
-                <wp:cNvGraphicFramePr/>
-                <a:graphic xmlns:a="http://schemas.openxmlformats.org/drawingml/2006/main">
-                  <a:graphicData uri="http://schemas.microsoft.com/office/word/2010/wordprocessingShape">
-                    <wps:wsp>
-                      <wps:cNvSpPr/>
-                      <wps:spPr>
-                        <a:xfrm>
-                          <a:off x="0" y="0"/>
-                          <a:ext cx="5638800" cy="514350"/>
-                        </a:xfrm>
-                        <a:prstGeom prst="rect">
-                          <a:avLst/>
-                        </a:prstGeom>
-                        <a:ln>
-                          <a:solidFill>
-                            <a:schemeClr val="bg1"/>
-                          </a:solidFill>
-                        </a:ln>
-                      </wps:spPr>
-                      <wps:style>
-                        <a:lnRef idx="2">
-                          <a:schemeClr val="dk1"/>
-                        </a:lnRef>
-                        <a:fillRef idx="1">
-                          <a:schemeClr val="lt1"/>
-                        </a:fillRef>
-                        <a:effectRef idx="0">
-                          <a:schemeClr val="dk1"/>
-                        </a:effectRef>
-                        <a:fontRef idx="minor">
-                          <a:schemeClr val="dk1"/>
-                        </a:fontRef>
-                      </wps:style>
-                      <wps:bodyPr rot="0" spcFirstLastPara="0" vertOverflow="overflow" horzOverflow="overflow" vert="horz" wrap="square" lIns="91440" tIns="45720" rIns="91440" bIns="45720" numCol="1" spcCol="0" rtlCol="0" fromWordArt="0" anchor="ctr" anchorCtr="0" forceAA="0" compatLnSpc="1">
-                        <a:prstTxWarp prst="textNoShape">
-                          <a:avLst/>
-                        </a:prstTxWarp>
-                        <a:noAutofit/>
-                      </wps:bodyPr>
-                    </wps:wsp>
-                  </a:graphicData>
-                </a:graphic>
-              </wp:anchor>
-            </w:drawing>
-          </mc:Choice>
-          <mc:Fallback>
-            <w:pict>
-              <v:rect w14:anchorId="41284F24" id="Rectángulo 2" o:spid="_x0000_s1026" style="position:absolute;margin-left:104.65pt;margin-top:235.95pt;width:444pt;height:40.5pt;z-index:251665408;visibility:visible;mso-wrap-style:square;mso-wrap-distance-left:9pt;mso-wrap-distance-top:0;mso-wrap-distance-right:9pt;mso-wrap-distance-bottom:0;mso-position-horizontal:absolute;mso-position-horizontal-relative:text;mso-position-vertical:absolute;mso-position-vertical-relative:text;v-text-anchor:middle" o:gfxdata="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" fillcolor="white [3201]" strokecolor="white [3212]" strokeweight="1pt"/>
-            </w:pict>
-          </mc:Fallback>
-        </mc:AlternateContent>
-      </w:r>
-      <w:r>
-        <w:rPr>
-          <w:noProof/>
-          <w:lang w:val="en-US"/>
-        </w:rPr>
-        <mc:AlternateContent>
-          <mc:Choice Requires="wps">
-            <w:drawing>
-              <wp:anchor distT="0" distB="0" distL="114300" distR="114300" simplePos="0" relativeHeight="251664384" behindDoc="0" locked="0" layoutInCell="1" allowOverlap="1" wp14:anchorId="26DF42D8" wp14:editId="7B5A2696">
-                <wp:simplePos x="0" y="0"/>
-                <wp:positionH relativeFrom="column">
-                  <wp:posOffset>291052</wp:posOffset>
-                </wp:positionH>
-                <wp:positionV relativeFrom="paragraph">
-                  <wp:posOffset>3280543</wp:posOffset>
-                </wp:positionV>
-                <wp:extent cx="7666074" cy="808074"/>
-                <wp:effectExtent l="0" t="0" r="11430" b="11430"/>
-                <wp:wrapNone/>
-                <wp:docPr id="5" name="Rectángulo 5"/>
-                <wp:cNvGraphicFramePr/>
-                <a:graphic xmlns:a="http://schemas.openxmlformats.org/drawingml/2006/main">
-                  <a:graphicData uri="http://schemas.microsoft.com/office/word/2010/wordprocessingShape">
-                    <wps:wsp>
-                      <wps:cNvSpPr/>
-                      <wps:spPr>
-                        <a:xfrm>
-                          <a:off x="0" y="0"/>
-                          <a:ext cx="7666074" cy="808074"/>
-                        </a:xfrm>
-                        <a:prstGeom prst="rect">
-                          <a:avLst/>
-                        </a:prstGeom>
-                        <a:ln>
-                          <a:solidFill>
-                            <a:schemeClr val="bg1"/>
-                          </a:solidFill>
-                        </a:ln>
-                      </wps:spPr>
-                      <wps:style>
-                        <a:lnRef idx="2">
-                          <a:schemeClr val="dk1"/>
-                        </a:lnRef>
-                        <a:fillRef idx="1">
-                          <a:schemeClr val="lt1"/>
-                        </a:fillRef>
-                        <a:effectRef idx="0">
-                          <a:schemeClr val="dk1"/>
-                        </a:effectRef>
-                        <a:fontRef idx="minor">
-                          <a:schemeClr val="dk1"/>
-                        </a:fontRef>
-                      </wps:style>
-                      <wps:bodyPr rot="0" spcFirstLastPara="0" vertOverflow="overflow" horzOverflow="overflow" vert="horz" wrap="square" lIns="91440" tIns="45720" rIns="91440" bIns="45720" numCol="1" spcCol="0" rtlCol="0" fromWordArt="0" anchor="ctr" anchorCtr="0" forceAA="0" compatLnSpc="1">
-                        <a:prstTxWarp prst="textNoShape">
-                          <a:avLst/>
-                        </a:prstTxWarp>
-                        <a:noAutofit/>
-                      </wps:bodyPr>
-                    </wps:wsp>
-                  </a:graphicData>
-                </a:graphic>
-              </wp:anchor>
-            </w:drawing>
-          </mc:Choice>
-          <mc:Fallback>
-            <w:pict>
-              <v:rect w14:anchorId="49B19EE3" id="Rectángulo 5" o:spid="_x0000_s1026" style="position:absolute;margin-left:22.9pt;margin-top:258.3pt;width:603.65pt;height:63.65pt;z-index:251664384;visibility:visible;mso-wrap-style:square;mso-wrap-distance-left:9pt;mso-wrap-distance-top:0;mso-wrap-distance-right:9pt;mso-wrap-distance-bottom:0;mso-position-horizontal:absolute;mso-position-horizontal-relative:text;mso-position-vertical:absolute;mso-position-vertical-relative:text;v-text-anchor:middle" o:gfxdata="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" fillcolor="white [3201]" strokecolor="white [3212]" strokeweight="1pt"/>
-            </w:pict>
-          </mc:Fallback>
-        </mc:AlternateContent>
-      </w:r>
     </w:p>
     <w:sectPr>
       <w:pgSz w:w="15840" w:h="12240" w:orient="landscape"/>
-      <w:pgMar w:top="1701" w:right="1417" w:bottom="1418" w:left="1417" w:header="708" w:footer="708" w:gutter="0"/>
+      <w:pgMar w:top="1440" w:right="1440" w:bottom="1440" w:left="1440" w:header="708" w:footer="708" w:gutter="0"/>
       <w:cols w:space="708"/>
       <w:docGrid w:linePitch="360"/>
     </w:sectPr>
@@ -384,7 +91,7 @@
         <w:rFonts w:asciiTheme="minorHAnsi" w:eastAsiaTheme="minorHAnsi" w:hAnsiTheme="minorHAnsi" w:cstheme="minorBidi"/>
         <w:sz w:val="22"/>
         <w:szCs w:val="22"/>
-        <w:lang w:val="es-MX" w:eastAsia="en-US" w:bidi="ar-SA"/>
+        <w:lang w:val="en-US" w:eastAsia="en-US" w:bidi="ar-SA"/>
       </w:rPr>
     </w:rPrDefault>
     <w:pPrDefault>
@@ -769,7 +476,6 @@
   <w:style w:type="paragraph" w:default="1" w:styleId="Normal">
     <w:name w:val="Normal"/>
     <w:qFormat/>
-    <w:rsid w:val="008170B6"/>
   </w:style>
   <w:style w:type="character" w:default="1" w:styleId="Fuentedeprrafopredeter">
     <w:name w:val="Default Paragraph Font"/>
@@ -798,60 +504,6 @@
     <w:semiHidden/>
     <w:unhideWhenUsed/>
   </w:style>
-  <w:style w:type="table" w:styleId="Tablaconcuadrcula">
-    <w:name w:val="Table Grid"/>
-    <w:basedOn w:val="Tablanormal"/>
-    <w:uiPriority w:val="39"/>
-    <w:rsid w:val="00D10248"/>
-    <w:pPr>
-      <w:spacing w:after="0" w:line="240" w:lineRule="auto"/>
-    </w:pPr>
-    <w:tblPr>
-      <w:tblBorders>
-        <w:top w:val="single" w:sz="4" w:space="0" w:color="auto"/>
-        <w:left w:val="single" w:sz="4" w:space="0" w:color="auto"/>
-        <w:bottom w:val="single" w:sz="4" w:space="0" w:color="auto"/>
-        <w:right w:val="single" w:sz="4" w:space="0" w:color="auto"/>
-        <w:insideH w:val="single" w:sz="4" w:space="0" w:color="auto"/>
-        <w:insideV w:val="single" w:sz="4" w:space="0" w:color="auto"/>
-      </w:tblBorders>
-    </w:tblPr>
-  </w:style>
-  <w:style w:type="character" w:styleId="Hipervnculo">
-    <w:name w:val="Hyperlink"/>
-    <w:basedOn w:val="Fuentedeprrafopredeter"/>
-    <w:uiPriority w:val="99"/>
-    <w:unhideWhenUsed/>
-    <w:rsid w:val="008170B6"/>
-    <w:rPr>
-      <w:color w:val="0563C1" w:themeColor="hyperlink"/>
-      <w:u w:val="single"/>
-    </w:rPr>
-  </w:style>
-  <w:style w:type="character" w:customStyle="1" w:styleId="UnresolvedMention">
-    <w:name w:val="Unresolved Mention"/>
-    <w:basedOn w:val="Fuentedeprrafopredeter"/>
-    <w:uiPriority w:val="99"/>
-    <w:semiHidden/>
-    <w:unhideWhenUsed/>
-    <w:rsid w:val="008170B6"/>
-    <w:rPr>
-      <w:color w:val="605E5C"/>
-      <w:shd w:val="clear" w:color="auto" w:fill="E1DFDD"/>
-    </w:rPr>
-  </w:style>
-  <w:style w:type="character" w:styleId="Hipervnculovisitado">
-    <w:name w:val="FollowedHyperlink"/>
-    <w:basedOn w:val="Fuentedeprrafopredeter"/>
-    <w:uiPriority w:val="99"/>
-    <w:semiHidden/>
-    <w:unhideWhenUsed/>
-    <w:rsid w:val="000E0ECA"/>
-    <w:rPr>
-      <w:color w:val="954F72" w:themeColor="followedHyperlink"/>
-      <w:u w:val="single"/>
-    </w:rPr>
-  </w:style>
 </w:styles>
 </file>
 
@@ -872,7 +524,7 @@
         <a:srgbClr val="E7E6E6"/>
       </a:lt2>
       <a:accent1>
-        <a:srgbClr val="4472C4"/>
+        <a:srgbClr val="5B9BD5"/>
       </a:accent1>
       <a:accent2>
         <a:srgbClr val="ED7D31"/>
@@ -884,7 +536,7 @@
         <a:srgbClr val="FFC000"/>
       </a:accent4>
       <a:accent5>
-        <a:srgbClr val="5B9BD5"/>
+        <a:srgbClr val="4472C4"/>
       </a:accent5>
       <a:accent6>
         <a:srgbClr val="70AD47"/>
@@ -931,23 +583,6 @@
         <a:font script="Viet" typeface="Times New Roman"/>
         <a:font script="Uigh" typeface="Microsoft Uighur"/>
         <a:font script="Geor" typeface="Sylfaen"/>
-        <a:font script="Armn" typeface="Arial"/>
-        <a:font script="Bugi" typeface="Leelawadee UI"/>
-        <a:font script="Bopo" typeface="Microsoft JhengHei"/>
-        <a:font script="Java" typeface="Javanese Text"/>
-        <a:font script="Lisu" typeface="Segoe UI"/>
-        <a:font script="Mymr" typeface="Myanmar Text"/>
-        <a:font script="Nkoo" typeface="Ebrima"/>
-        <a:font script="Olck" typeface="Nirmala UI"/>
-        <a:font script="Osma" typeface="Ebrima"/>
-        <a:font script="Phag" typeface="Phagspa"/>
-        <a:font script="Syrn" typeface="Estrangelo Edessa"/>
-        <a:font script="Syrj" typeface="Estrangelo Edessa"/>
-        <a:font script="Syre" typeface="Estrangelo Edessa"/>
-        <a:font script="Sora" typeface="Nirmala UI"/>
-        <a:font script="Tale" typeface="Microsoft Tai Le"/>
-        <a:font script="Talu" typeface="Microsoft New Tai Lue"/>
-        <a:font script="Tfng" typeface="Ebrima"/>
       </a:majorFont>
       <a:minorFont>
         <a:latin typeface="Calibri" panose="020F0502020204030204"/>
@@ -983,23 +618,6 @@
         <a:font script="Viet" typeface="Arial"/>
         <a:font script="Uigh" typeface="Microsoft Uighur"/>
         <a:font script="Geor" typeface="Sylfaen"/>
-        <a:font script="Armn" typeface="Arial"/>
-        <a:font script="Bugi" typeface="Leelawadee UI"/>
-        <a:font script="Bopo" typeface="Microsoft JhengHei"/>
-        <a:font script="Java" typeface="Javanese Text"/>
-        <a:font script="Lisu" typeface="Segoe UI"/>
-        <a:font script="Mymr" typeface="Myanmar Text"/>
-        <a:font script="Nkoo" typeface="Ebrima"/>
-        <a:font script="Olck" typeface="Nirmala UI"/>
-        <a:font script="Osma" typeface="Ebrima"/>
-        <a:font script="Phag" typeface="Phagspa"/>
-        <a:font script="Syrn" typeface="Estrangelo Edessa"/>
-        <a:font script="Syrj" typeface="Estrangelo Edessa"/>
-        <a:font script="Syre" typeface="Estrangelo Edessa"/>
-        <a:font script="Sora" typeface="Nirmala UI"/>
-        <a:font script="Tale" typeface="Microsoft Tai Le"/>
-        <a:font script="Talu" typeface="Microsoft New Tai Lue"/>
-        <a:font script="Tfng" typeface="Ebrima"/>
       </a:minorFont>
     </a:fontScheme>
     <a:fmtScheme name="Office">

</xml_diff>